<commit_message>
update instructions on Utube: https://tinyurl.com/144Update
</commit_message>
<xml_diff>
--- a/Project/FinalProject/FinalProject.docx
+++ b/Project/FinalProject/FinalProject.docx
@@ -150,7 +150,7 @@
           <w:szCs w:val="24"/>
           <w:lang w:val="en-US"/>
         </w:rPr>
-        <w:t>2</w:t>
+        <w:t>3</w:t>
       </w:r>
       <w:r>
         <w:rPr>
@@ -161,6 +161,7 @@
         </w:rPr>
         <w:t xml:space="preserve"> – </w:t>
       </w:r>
+      <w:proofErr w:type="spellStart"/>
       <w:r>
         <w:rPr>
           <w:rFonts w:ascii="Arial" w:eastAsia="Times New Roman" w:hAnsi="Arial" w:cs="Arial"/>
@@ -169,10 +170,19 @@
           <w:szCs w:val="18"/>
           <w:lang w:val="en-US"/>
         </w:rPr>
-        <w:t>fixed const struct problem and added retargeting instructions</w:t>
-      </w:r>
-      <w:bookmarkStart w:id="0" w:name="_GoBack"/>
-      <w:bookmarkEnd w:id="0"/>
+        <w:t>Youtube</w:t>
+      </w:r>
+      <w:proofErr w:type="spellEnd"/>
+      <w:r>
+        <w:rPr>
+          <w:rFonts w:ascii="Arial" w:eastAsia="Times New Roman" w:hAnsi="Arial" w:cs="Arial"/>
+          <w:color w:val="FF0000"/>
+          <w:sz w:val="18"/>
+          <w:szCs w:val="18"/>
+          <w:lang w:val="en-US"/>
+        </w:rPr>
+        <w:t xml:space="preserve"> instructions added</w:t>
+      </w:r>
       <w:r>
         <w:rPr>
           <w:rFonts w:ascii="Arial" w:eastAsia="Times New Roman" w:hAnsi="Arial" w:cs="Arial"/>
@@ -1892,7 +1902,25 @@
           <w:szCs w:val="24"/>
           <w:lang w:eastAsia="en-CA"/>
         </w:rPr>
-        <w:t xml:space="preserve"> and then retarget your visual studio as follows to match the version of the project on </w:t>
+        <w:t xml:space="preserve"> and then </w:t>
+      </w:r>
+      <w:r>
+        <w:rPr>
+          <w:rFonts w:ascii="Arial" w:eastAsia="Times New Roman" w:hAnsi="Arial" w:cs="Arial"/>
+          <w:color w:val="000000"/>
+          <w:szCs w:val="24"/>
+          <w:lang w:eastAsia="en-CA"/>
+        </w:rPr>
+        <w:t>update</w:t>
+      </w:r>
+      <w:r>
+        <w:rPr>
+          <w:rFonts w:ascii="Arial" w:eastAsia="Times New Roman" w:hAnsi="Arial" w:cs="Arial"/>
+          <w:color w:val="000000"/>
+          <w:szCs w:val="24"/>
+          <w:lang w:eastAsia="en-CA"/>
+        </w:rPr>
+        <w:t xml:space="preserve"> your visual studio as follows to match the version of the project on </w:t>
       </w:r>
       <w:proofErr w:type="spellStart"/>
       <w:r>
@@ -1923,13 +1951,130 @@
         </w:rPr>
         <w:br/>
       </w:r>
+    </w:p>
+    <w:p>
+      <w:pPr>
+        <w:autoSpaceDE w:val="0"/>
+        <w:autoSpaceDN w:val="0"/>
+        <w:adjustRightInd w:val="0"/>
+        <w:spacing w:after="0" w:line="240" w:lineRule="auto"/>
+        <w:rPr>
+          <w:rFonts w:ascii="Arial" w:eastAsia="Times New Roman" w:hAnsi="Arial" w:cs="Arial"/>
+          <w:color w:val="000000"/>
+          <w:szCs w:val="24"/>
+          <w:lang w:eastAsia="en-CA"/>
+        </w:rPr>
+      </w:pPr>
+      <w:proofErr w:type="spellStart"/>
+      <w:r>
+        <w:rPr>
+          <w:rFonts w:ascii="Arial" w:eastAsia="Times New Roman" w:hAnsi="Arial" w:cs="Arial"/>
+          <w:color w:val="000000"/>
+          <w:szCs w:val="24"/>
+          <w:lang w:eastAsia="en-CA"/>
+        </w:rPr>
+        <w:t>Youtube</w:t>
+      </w:r>
+      <w:proofErr w:type="spellEnd"/>
+      <w:r>
+        <w:rPr>
+          <w:rFonts w:ascii="Arial" w:eastAsia="Times New Roman" w:hAnsi="Arial" w:cs="Arial"/>
+          <w:color w:val="000000"/>
+          <w:szCs w:val="24"/>
+          <w:lang w:eastAsia="en-CA"/>
+        </w:rPr>
+        <w:t xml:space="preserve"> link for instruction: </w:t>
+      </w:r>
+      <w:hyperlink r:id="rId9" w:history="1">
+        <w:r>
+          <w:rPr>
+            <w:rStyle w:val="Hyperlink"/>
+          </w:rPr>
+          <w:t>https://www.youtube.com/watch?v=MAFg5IlWK0s</w:t>
+        </w:r>
+      </w:hyperlink>
+      <w:r>
+        <w:rPr>
+          <w:rFonts w:ascii="Arial" w:eastAsia="Times New Roman" w:hAnsi="Arial" w:cs="Arial"/>
+          <w:color w:val="000000"/>
+          <w:szCs w:val="24"/>
+          <w:lang w:eastAsia="en-CA"/>
+        </w:rPr>
+        <w:br/>
+      </w:r>
+      <w:bookmarkStart w:id="0" w:name="_GoBack"/>
+      <w:bookmarkEnd w:id="0"/>
+      <w:r>
+        <w:rPr>
+          <w:rFonts w:ascii="Arial" w:eastAsia="Times New Roman" w:hAnsi="Arial" w:cs="Arial"/>
+          <w:color w:val="000000"/>
+          <w:szCs w:val="24"/>
+          <w:lang w:eastAsia="en-CA"/>
+        </w:rPr>
+        <w:br/>
+        <w:t xml:space="preserve">Tiny URL to </w:t>
+      </w:r>
+      <w:proofErr w:type="spellStart"/>
+      <w:r>
+        <w:rPr>
+          <w:rFonts w:ascii="Arial" w:eastAsia="Times New Roman" w:hAnsi="Arial" w:cs="Arial"/>
+          <w:color w:val="000000"/>
+          <w:szCs w:val="24"/>
+          <w:lang w:eastAsia="en-CA"/>
+        </w:rPr>
+        <w:t>Youtube</w:t>
+      </w:r>
+      <w:proofErr w:type="spellEnd"/>
+      <w:r>
+        <w:rPr>
+          <w:rFonts w:ascii="Arial" w:eastAsia="Times New Roman" w:hAnsi="Arial" w:cs="Arial"/>
+          <w:color w:val="000000"/>
+          <w:szCs w:val="24"/>
+          <w:lang w:eastAsia="en-CA"/>
+        </w:rPr>
+        <w:t xml:space="preserve"> video: </w:t>
+      </w:r>
+      <w:hyperlink r:id="rId10" w:history="1">
+        <w:r>
+          <w:rPr>
+            <w:rStyle w:val="Hyperlink"/>
+            <w:rFonts w:ascii="Arial" w:eastAsia="Times New Roman" w:hAnsi="Arial" w:cs="Arial"/>
+            <w:szCs w:val="24"/>
+            <w:lang w:eastAsia="en-CA"/>
+          </w:rPr>
+          <w:t>https://tinyurl.com/144Update</w:t>
+        </w:r>
+      </w:hyperlink>
+      <w:r>
+        <w:rPr>
+          <w:rFonts w:ascii="Arial" w:eastAsia="Times New Roman" w:hAnsi="Arial" w:cs="Arial"/>
+          <w:color w:val="000000"/>
+          <w:szCs w:val="24"/>
+          <w:lang w:eastAsia="en-CA"/>
+        </w:rPr>
+        <w:t xml:space="preserve"> </w:t>
+      </w:r>
+    </w:p>
+    <w:p>
+      <w:pPr>
+        <w:autoSpaceDE w:val="0"/>
+        <w:autoSpaceDN w:val="0"/>
+        <w:adjustRightInd w:val="0"/>
+        <w:spacing w:after="0" w:line="240" w:lineRule="auto"/>
+        <w:rPr>
+          <w:rFonts w:ascii="Arial" w:eastAsia="Times New Roman" w:hAnsi="Arial" w:cs="Arial"/>
+          <w:color w:val="000000"/>
+          <w:szCs w:val="24"/>
+          <w:lang w:eastAsia="en-CA"/>
+        </w:rPr>
+      </w:pPr>
     </w:p>
     <w:p>
       <w:pPr>
         <w:pStyle w:val="ListParagraph"/>
         <w:numPr>
           <w:ilvl w:val="0"/>
-          <w:numId w:val="21"/>
+          <w:numId w:val="22"/>
         </w:numPr>
         <w:autoSpaceDE w:val="0"/>
         <w:autoSpaceDN w:val="0"/>
@@ -1949,26 +2094,15 @@
           <w:szCs w:val="24"/>
           <w:lang w:eastAsia="en-CA"/>
         </w:rPr>
-        <w:t xml:space="preserve">Open visual studio by opening </w:t>
-      </w:r>
-      <w:proofErr w:type="spellStart"/>
-      <w:r>
-        <w:rPr>
-          <w:rFonts w:ascii="Arial" w:eastAsia="Times New Roman" w:hAnsi="Arial" w:cs="Arial"/>
-          <w:color w:val="000000"/>
-          <w:szCs w:val="24"/>
-          <w:lang w:eastAsia="en-CA"/>
-        </w:rPr>
-        <w:t>FP.vcxproj</w:t>
-      </w:r>
-      <w:proofErr w:type="spellEnd"/>
+        <w:t>Open visual studio installer</w:t>
+      </w:r>
     </w:p>
     <w:p>
       <w:pPr>
         <w:pStyle w:val="ListParagraph"/>
         <w:numPr>
           <w:ilvl w:val="0"/>
-          <w:numId w:val="21"/>
+          <w:numId w:val="22"/>
         </w:numPr>
         <w:autoSpaceDE w:val="0"/>
         <w:autoSpaceDN w:val="0"/>
@@ -1988,73 +2122,7 @@
           <w:szCs w:val="24"/>
           <w:lang w:eastAsia="en-CA"/>
         </w:rPr>
-        <w:t>Right click on FP in solution explorer and click on Retarget Project:</w:t>
-      </w:r>
-      <w:r>
-        <w:rPr>
-          <w:rFonts w:ascii="Arial" w:eastAsia="Times New Roman" w:hAnsi="Arial" w:cs="Arial"/>
-          <w:color w:val="000000"/>
-          <w:szCs w:val="24"/>
-          <w:lang w:eastAsia="en-CA"/>
-        </w:rPr>
-        <w:br/>
-      </w:r>
-      <w:r>
-        <w:rPr>
-          <w:rFonts w:ascii="Arial" w:eastAsia="Times New Roman" w:hAnsi="Arial" w:cs="Arial"/>
-          <w:noProof/>
-          <w:color w:val="000000"/>
-          <w:szCs w:val="24"/>
-          <w:lang w:eastAsia="en-CA"/>
-        </w:rPr>
-        <w:drawing>
-          <wp:inline distT="0" distB="0" distL="0" distR="0" wp14:anchorId="62D90D48" wp14:editId="7AD2B4DE">
-            <wp:extent cx="3268639" cy="2415634"/>
-            <wp:effectExtent l="0" t="0" r="8255" b="3810"/>
-            <wp:docPr id="1" name="Picture 1"/>
-            <wp:cNvGraphicFramePr>
-              <a:graphicFrameLocks xmlns:a="http://schemas.openxmlformats.org/drawingml/2006/main" noChangeAspect="1"/>
-            </wp:cNvGraphicFramePr>
-            <a:graphic xmlns:a="http://schemas.openxmlformats.org/drawingml/2006/main">
-              <a:graphicData uri="http://schemas.openxmlformats.org/drawingml/2006/picture">
-                <pic:pic xmlns:pic="http://schemas.openxmlformats.org/drawingml/2006/picture">
-                  <pic:nvPicPr>
-                    <pic:cNvPr id="0" name="Picture 1"/>
-                    <pic:cNvPicPr>
-                      <a:picLocks noChangeAspect="1" noChangeArrowheads="1"/>
-                    </pic:cNvPicPr>
-                  </pic:nvPicPr>
-                  <pic:blipFill>
-                    <a:blip r:embed="rId9">
-                      <a:extLst>
-                        <a:ext uri="{28A0092B-C50C-407E-A947-70E740481C1C}">
-                          <a14:useLocalDpi xmlns:a14="http://schemas.microsoft.com/office/drawing/2010/main" val="0"/>
-                        </a:ext>
-                      </a:extLst>
-                    </a:blip>
-                    <a:srcRect/>
-                    <a:stretch>
-                      <a:fillRect/>
-                    </a:stretch>
-                  </pic:blipFill>
-                  <pic:spPr bwMode="auto">
-                    <a:xfrm>
-                      <a:off x="0" y="0"/>
-                      <a:ext cx="3310515" cy="2446582"/>
-                    </a:xfrm>
-                    <a:prstGeom prst="rect">
-                      <a:avLst/>
-                    </a:prstGeom>
-                    <a:noFill/>
-                    <a:ln>
-                      <a:noFill/>
-                    </a:ln>
-                  </pic:spPr>
-                </pic:pic>
-              </a:graphicData>
-            </a:graphic>
-          </wp:inline>
-        </w:drawing>
+        <w:t>If asked update it</w:t>
       </w:r>
     </w:p>
     <w:p>
@@ -2062,7 +2130,7 @@
         <w:pStyle w:val="ListParagraph"/>
         <w:numPr>
           <w:ilvl w:val="0"/>
-          <w:numId w:val="21"/>
+          <w:numId w:val="22"/>
         </w:numPr>
         <w:autoSpaceDE w:val="0"/>
         <w:autoSpaceDN w:val="0"/>
@@ -2082,73 +2150,27 @@
           <w:szCs w:val="24"/>
           <w:lang w:eastAsia="en-CA"/>
         </w:rPr>
-        <w:t>Click on OK.</w:t>
-      </w:r>
-      <w:r>
-        <w:rPr>
-          <w:rFonts w:ascii="Arial" w:eastAsia="Times New Roman" w:hAnsi="Arial" w:cs="Arial"/>
-          <w:color w:val="000000"/>
-          <w:szCs w:val="24"/>
-          <w:lang w:eastAsia="en-CA"/>
-        </w:rPr>
-        <w:br/>
-      </w:r>
-      <w:r>
-        <w:rPr>
-          <w:rFonts w:ascii="Arial" w:eastAsia="Times New Roman" w:hAnsi="Arial" w:cs="Arial"/>
-          <w:noProof/>
-          <w:color w:val="000000"/>
-          <w:szCs w:val="24"/>
-          <w:lang w:eastAsia="en-CA"/>
-        </w:rPr>
-        <w:drawing>
-          <wp:inline distT="0" distB="0" distL="0" distR="0" wp14:anchorId="20F34BA8" wp14:editId="016B56E5">
-            <wp:extent cx="2778953" cy="1521725"/>
-            <wp:effectExtent l="0" t="0" r="2540" b="2540"/>
-            <wp:docPr id="2" name="Picture 2"/>
-            <wp:cNvGraphicFramePr>
-              <a:graphicFrameLocks xmlns:a="http://schemas.openxmlformats.org/drawingml/2006/main" noChangeAspect="1"/>
-            </wp:cNvGraphicFramePr>
-            <a:graphic xmlns:a="http://schemas.openxmlformats.org/drawingml/2006/main">
-              <a:graphicData uri="http://schemas.openxmlformats.org/drawingml/2006/picture">
-                <pic:pic xmlns:pic="http://schemas.openxmlformats.org/drawingml/2006/picture">
-                  <pic:nvPicPr>
-                    <pic:cNvPr id="0" name="Picture 2"/>
-                    <pic:cNvPicPr>
-                      <a:picLocks noChangeAspect="1" noChangeArrowheads="1"/>
-                    </pic:cNvPicPr>
-                  </pic:nvPicPr>
-                  <pic:blipFill>
-                    <a:blip r:embed="rId10">
-                      <a:extLst>
-                        <a:ext uri="{28A0092B-C50C-407E-A947-70E740481C1C}">
-                          <a14:useLocalDpi xmlns:a14="http://schemas.microsoft.com/office/drawing/2010/main" val="0"/>
-                        </a:ext>
-                      </a:extLst>
-                    </a:blip>
-                    <a:srcRect/>
-                    <a:stretch>
-                      <a:fillRect/>
-                    </a:stretch>
-                  </pic:blipFill>
-                  <pic:spPr bwMode="auto">
-                    <a:xfrm>
-                      <a:off x="0" y="0"/>
-                      <a:ext cx="2816117" cy="1542076"/>
-                    </a:xfrm>
-                    <a:prstGeom prst="rect">
-                      <a:avLst/>
-                    </a:prstGeom>
-                    <a:noFill/>
-                    <a:ln>
-                      <a:noFill/>
-                    </a:ln>
-                  </pic:spPr>
-                </pic:pic>
-              </a:graphicData>
-            </a:graphic>
-          </wp:inline>
-        </w:drawing>
+        <w:t xml:space="preserve">Under Visual Studio 2017 click on </w:t>
+      </w:r>
+      <w:proofErr w:type="gramStart"/>
+      <w:r>
+        <w:rPr>
+          <w:rFonts w:ascii="Arial" w:eastAsia="Times New Roman" w:hAnsi="Arial" w:cs="Arial"/>
+          <w:color w:val="000000"/>
+          <w:szCs w:val="24"/>
+          <w:lang w:eastAsia="en-CA"/>
+        </w:rPr>
+        <w:t>update  (</w:t>
+      </w:r>
+      <w:proofErr w:type="gramEnd"/>
+      <w:r>
+        <w:rPr>
+          <w:rFonts w:ascii="Arial" w:eastAsia="Times New Roman" w:hAnsi="Arial" w:cs="Arial"/>
+          <w:color w:val="000000"/>
+          <w:szCs w:val="24"/>
+          <w:lang w:eastAsia="en-CA"/>
+        </w:rPr>
+        <w:t>this will take a while)</w:t>
       </w:r>
     </w:p>
     <w:p>
@@ -2156,7 +2178,7 @@
         <w:pStyle w:val="ListParagraph"/>
         <w:numPr>
           <w:ilvl w:val="0"/>
-          <w:numId w:val="21"/>
+          <w:numId w:val="22"/>
         </w:numPr>
         <w:autoSpaceDE w:val="0"/>
         <w:autoSpaceDN w:val="0"/>
@@ -2176,102 +2198,23 @@
           <w:szCs w:val="24"/>
           <w:lang w:eastAsia="en-CA"/>
         </w:rPr>
-        <w:t>Click on File/Save All and the</w:t>
-      </w:r>
-      <w:r>
-        <w:rPr>
-          <w:rFonts w:ascii="Arial" w:eastAsia="Times New Roman" w:hAnsi="Arial" w:cs="Arial"/>
-          <w:color w:val="000000"/>
-          <w:szCs w:val="24"/>
-          <w:lang w:eastAsia="en-CA"/>
-        </w:rPr>
-        <w:t>n</w:t>
-      </w:r>
-      <w:r>
-        <w:rPr>
-          <w:rFonts w:ascii="Arial" w:eastAsia="Times New Roman" w:hAnsi="Arial" w:cs="Arial"/>
-          <w:color w:val="000000"/>
-          <w:szCs w:val="24"/>
-          <w:lang w:eastAsia="en-CA"/>
-        </w:rPr>
-        <w:t xml:space="preserve"> close your visual studio</w:t>
-      </w:r>
-    </w:p>
-    <w:p>
-      <w:pPr>
-        <w:pStyle w:val="ListParagraph"/>
-        <w:numPr>
-          <w:ilvl w:val="0"/>
-          <w:numId w:val="21"/>
-        </w:numPr>
-        <w:autoSpaceDE w:val="0"/>
-        <w:autoSpaceDN w:val="0"/>
-        <w:adjustRightInd w:val="0"/>
-        <w:spacing w:after="0" w:line="240" w:lineRule="auto"/>
-        <w:rPr>
-          <w:rFonts w:ascii="Arial" w:eastAsia="Times New Roman" w:hAnsi="Arial" w:cs="Arial"/>
-          <w:color w:val="000000"/>
-          <w:szCs w:val="24"/>
-          <w:lang w:eastAsia="en-CA"/>
-        </w:rPr>
-      </w:pPr>
-      <w:r>
-        <w:rPr>
-          <w:rFonts w:ascii="Arial" w:eastAsia="Times New Roman" w:hAnsi="Arial" w:cs="Arial"/>
-          <w:color w:val="000000"/>
-          <w:szCs w:val="24"/>
-          <w:lang w:eastAsia="en-CA"/>
-        </w:rPr>
-        <w:t xml:space="preserve">Reopen </w:t>
-      </w:r>
-      <w:proofErr w:type="spellStart"/>
-      <w:r>
-        <w:rPr>
-          <w:rFonts w:ascii="Arial" w:eastAsia="Times New Roman" w:hAnsi="Arial" w:cs="Arial"/>
-          <w:color w:val="000000"/>
-          <w:szCs w:val="24"/>
-          <w:lang w:eastAsia="en-CA"/>
-        </w:rPr>
-        <w:t>FP.vcxproj</w:t>
-      </w:r>
-      <w:proofErr w:type="spellEnd"/>
-      <w:r>
-        <w:rPr>
-          <w:rFonts w:ascii="Arial" w:eastAsia="Times New Roman" w:hAnsi="Arial" w:cs="Arial"/>
-          <w:color w:val="000000"/>
-          <w:szCs w:val="24"/>
-          <w:lang w:eastAsia="en-CA"/>
-        </w:rPr>
-        <w:t>.</w:t>
-      </w:r>
-    </w:p>
-    <w:p>
-      <w:pPr>
-        <w:pStyle w:val="ListParagraph"/>
-        <w:numPr>
-          <w:ilvl w:val="0"/>
-          <w:numId w:val="21"/>
-        </w:numPr>
-        <w:autoSpaceDE w:val="0"/>
-        <w:autoSpaceDN w:val="0"/>
-        <w:adjustRightInd w:val="0"/>
-        <w:spacing w:after="0" w:line="240" w:lineRule="auto"/>
-        <w:rPr>
-          <w:rFonts w:ascii="Arial" w:eastAsia="Times New Roman" w:hAnsi="Arial" w:cs="Arial"/>
-          <w:color w:val="000000"/>
-          <w:szCs w:val="24"/>
-          <w:lang w:eastAsia="en-CA"/>
-        </w:rPr>
-      </w:pPr>
-      <w:r>
-        <w:rPr>
-          <w:rFonts w:ascii="Arial" w:eastAsia="Times New Roman" w:hAnsi="Arial" w:cs="Arial"/>
-          <w:color w:val="000000"/>
-          <w:szCs w:val="24"/>
-          <w:lang w:eastAsia="en-CA"/>
-        </w:rPr>
-        <w:t>Now the project is ready to start.</w:t>
-      </w:r>
+        <w:t>The updated version should be 15.9.11</w:t>
+      </w:r>
+    </w:p>
+    <w:p>
+      <w:pPr>
+        <w:autoSpaceDE w:val="0"/>
+        <w:autoSpaceDN w:val="0"/>
+        <w:adjustRightInd w:val="0"/>
+        <w:spacing w:after="0" w:line="240" w:lineRule="auto"/>
+        <w:ind w:left="360"/>
+        <w:rPr>
+          <w:rFonts w:ascii="Arial" w:eastAsia="Times New Roman" w:hAnsi="Arial" w:cs="Arial"/>
+          <w:color w:val="000000"/>
+          <w:szCs w:val="24"/>
+          <w:lang w:eastAsia="en-CA"/>
+        </w:rPr>
+      </w:pPr>
     </w:p>
     <w:p>
       <w:pPr>
@@ -37045,6 +36988,95 @@
     </w:lvl>
   </w:abstractNum>
   <w:abstractNum w:abstractNumId="12" w15:restartNumberingAfterBreak="0">
+    <w:nsid w:val="46655151"/>
+    <w:multiLevelType w:val="hybridMultilevel"/>
+    <w:tmpl w:val="4AD8975C"/>
+    <w:lvl w:ilvl="0" w:tplc="6EFE8B74">
+      <w:start w:val="1"/>
+      <w:numFmt w:val="decimal"/>
+      <w:lvlText w:val="%1-"/>
+      <w:lvlJc w:val="left"/>
+      <w:pPr>
+        <w:ind w:left="720" w:hanging="360"/>
+      </w:pPr>
+      <w:rPr>
+        <w:rFonts w:hint="default"/>
+      </w:rPr>
+    </w:lvl>
+    <w:lvl w:ilvl="1" w:tplc="04090019" w:tentative="1">
+      <w:start w:val="1"/>
+      <w:numFmt w:val="lowerLetter"/>
+      <w:lvlText w:val="%2."/>
+      <w:lvlJc w:val="left"/>
+      <w:pPr>
+        <w:ind w:left="1440" w:hanging="360"/>
+      </w:pPr>
+    </w:lvl>
+    <w:lvl w:ilvl="2" w:tplc="0409001B" w:tentative="1">
+      <w:start w:val="1"/>
+      <w:numFmt w:val="lowerRoman"/>
+      <w:lvlText w:val="%3."/>
+      <w:lvlJc w:val="right"/>
+      <w:pPr>
+        <w:ind w:left="2160" w:hanging="180"/>
+      </w:pPr>
+    </w:lvl>
+    <w:lvl w:ilvl="3" w:tplc="0409000F" w:tentative="1">
+      <w:start w:val="1"/>
+      <w:numFmt w:val="decimal"/>
+      <w:lvlText w:val="%4."/>
+      <w:lvlJc w:val="left"/>
+      <w:pPr>
+        <w:ind w:left="2880" w:hanging="360"/>
+      </w:pPr>
+    </w:lvl>
+    <w:lvl w:ilvl="4" w:tplc="04090019" w:tentative="1">
+      <w:start w:val="1"/>
+      <w:numFmt w:val="lowerLetter"/>
+      <w:lvlText w:val="%5."/>
+      <w:lvlJc w:val="left"/>
+      <w:pPr>
+        <w:ind w:left="3600" w:hanging="360"/>
+      </w:pPr>
+    </w:lvl>
+    <w:lvl w:ilvl="5" w:tplc="0409001B" w:tentative="1">
+      <w:start w:val="1"/>
+      <w:numFmt w:val="lowerRoman"/>
+      <w:lvlText w:val="%6."/>
+      <w:lvlJc w:val="right"/>
+      <w:pPr>
+        <w:ind w:left="4320" w:hanging="180"/>
+      </w:pPr>
+    </w:lvl>
+    <w:lvl w:ilvl="6" w:tplc="0409000F" w:tentative="1">
+      <w:start w:val="1"/>
+      <w:numFmt w:val="decimal"/>
+      <w:lvlText w:val="%7."/>
+      <w:lvlJc w:val="left"/>
+      <w:pPr>
+        <w:ind w:left="5040" w:hanging="360"/>
+      </w:pPr>
+    </w:lvl>
+    <w:lvl w:ilvl="7" w:tplc="04090019" w:tentative="1">
+      <w:start w:val="1"/>
+      <w:numFmt w:val="lowerLetter"/>
+      <w:lvlText w:val="%8."/>
+      <w:lvlJc w:val="left"/>
+      <w:pPr>
+        <w:ind w:left="5760" w:hanging="360"/>
+      </w:pPr>
+    </w:lvl>
+    <w:lvl w:ilvl="8" w:tplc="0409001B" w:tentative="1">
+      <w:start w:val="1"/>
+      <w:numFmt w:val="lowerRoman"/>
+      <w:lvlText w:val="%9."/>
+      <w:lvlJc w:val="right"/>
+      <w:pPr>
+        <w:ind w:left="6480" w:hanging="180"/>
+      </w:pPr>
+    </w:lvl>
+  </w:abstractNum>
+  <w:abstractNum w:abstractNumId="13" w15:restartNumberingAfterBreak="0">
     <w:nsid w:val="58254DE5"/>
     <w:multiLevelType w:val="hybridMultilevel"/>
     <w:tmpl w:val="68C001A2"/>
@@ -37156,7 +37188,7 @@
       </w:rPr>
     </w:lvl>
   </w:abstractNum>
-  <w:abstractNum w:abstractNumId="13" w15:restartNumberingAfterBreak="0">
+  <w:abstractNum w:abstractNumId="14" w15:restartNumberingAfterBreak="0">
     <w:nsid w:val="590F5A66"/>
     <w:multiLevelType w:val="hybridMultilevel"/>
     <w:tmpl w:val="628ADEE6"/>
@@ -37269,7 +37301,7 @@
       </w:rPr>
     </w:lvl>
   </w:abstractNum>
-  <w:abstractNum w:abstractNumId="14" w15:restartNumberingAfterBreak="0">
+  <w:abstractNum w:abstractNumId="15" w15:restartNumberingAfterBreak="0">
     <w:nsid w:val="624B21BA"/>
     <w:multiLevelType w:val="hybridMultilevel"/>
     <w:tmpl w:val="DD86004E"/>
@@ -37358,7 +37390,7 @@
       </w:pPr>
     </w:lvl>
   </w:abstractNum>
-  <w:abstractNum w:abstractNumId="15" w15:restartNumberingAfterBreak="0">
+  <w:abstractNum w:abstractNumId="16" w15:restartNumberingAfterBreak="0">
     <w:nsid w:val="721B58C8"/>
     <w:multiLevelType w:val="hybridMultilevel"/>
     <w:tmpl w:val="842286A2"/>
@@ -37447,7 +37479,7 @@
       </w:pPr>
     </w:lvl>
   </w:abstractNum>
-  <w:abstractNum w:abstractNumId="16" w15:restartNumberingAfterBreak="0">
+  <w:abstractNum w:abstractNumId="17" w15:restartNumberingAfterBreak="0">
     <w:nsid w:val="73A55E4C"/>
     <w:multiLevelType w:val="hybridMultilevel"/>
     <w:tmpl w:val="BC64CD12"/>
@@ -37560,7 +37592,7 @@
       </w:rPr>
     </w:lvl>
   </w:abstractNum>
-  <w:abstractNum w:abstractNumId="17" w15:restartNumberingAfterBreak="0">
+  <w:abstractNum w:abstractNumId="18" w15:restartNumberingAfterBreak="0">
     <w:nsid w:val="7561540E"/>
     <w:multiLevelType w:val="hybridMultilevel"/>
     <w:tmpl w:val="D5AA6E2C"/>
@@ -37673,7 +37705,7 @@
       </w:rPr>
     </w:lvl>
   </w:abstractNum>
-  <w:abstractNum w:abstractNumId="18" w15:restartNumberingAfterBreak="0">
+  <w:abstractNum w:abstractNumId="19" w15:restartNumberingAfterBreak="0">
     <w:nsid w:val="77012D5A"/>
     <w:multiLevelType w:val="hybridMultilevel"/>
     <w:tmpl w:val="1EC4B5B2"/>
@@ -37764,7 +37796,7 @@
       </w:pPr>
     </w:lvl>
   </w:abstractNum>
-  <w:abstractNum w:abstractNumId="19" w15:restartNumberingAfterBreak="0">
+  <w:abstractNum w:abstractNumId="20" w15:restartNumberingAfterBreak="0">
     <w:nsid w:val="77D61B8F"/>
     <w:multiLevelType w:val="hybridMultilevel"/>
     <w:tmpl w:val="FB660690"/>
@@ -37877,7 +37909,7 @@
       </w:rPr>
     </w:lvl>
   </w:abstractNum>
-  <w:abstractNum w:abstractNumId="20" w15:restartNumberingAfterBreak="0">
+  <w:abstractNum w:abstractNumId="21" w15:restartNumberingAfterBreak="0">
     <w:nsid w:val="7DB908F5"/>
     <w:multiLevelType w:val="hybridMultilevel"/>
     <w:tmpl w:val="B240D954"/>
@@ -38003,13 +38035,13 @@
     <w:abstractNumId w:val="9"/>
   </w:num>
   <w:num w:numId="5">
-    <w:abstractNumId w:val="16"/>
+    <w:abstractNumId w:val="17"/>
   </w:num>
   <w:num w:numId="6">
-    <w:abstractNumId w:val="13"/>
+    <w:abstractNumId w:val="14"/>
   </w:num>
   <w:num w:numId="7">
-    <w:abstractNumId w:val="17"/>
+    <w:abstractNumId w:val="18"/>
   </w:num>
   <w:num w:numId="8">
     <w:abstractNumId w:val="5"/>
@@ -38018,16 +38050,16 @@
     <w:abstractNumId w:val="4"/>
   </w:num>
   <w:num w:numId="10">
-    <w:abstractNumId w:val="19"/>
+    <w:abstractNumId w:val="20"/>
   </w:num>
   <w:num w:numId="11">
-    <w:abstractNumId w:val="20"/>
+    <w:abstractNumId w:val="21"/>
   </w:num>
   <w:num w:numId="12">
     <w:abstractNumId w:val="7"/>
   </w:num>
   <w:num w:numId="13">
-    <w:abstractNumId w:val="15"/>
+    <w:abstractNumId w:val="16"/>
   </w:num>
   <w:num w:numId="14">
     <w:abstractNumId w:val="2"/>
@@ -38036,10 +38068,10 @@
     <w:abstractNumId w:val="11"/>
   </w:num>
   <w:num w:numId="16">
-    <w:abstractNumId w:val="12"/>
+    <w:abstractNumId w:val="13"/>
   </w:num>
   <w:num w:numId="17">
-    <w:abstractNumId w:val="18"/>
+    <w:abstractNumId w:val="19"/>
   </w:num>
   <w:num w:numId="18">
     <w:abstractNumId w:val="6"/>
@@ -38051,7 +38083,10 @@
     <w:abstractNumId w:val="1"/>
   </w:num>
   <w:num w:numId="21">
-    <w:abstractNumId w:val="14"/>
+    <w:abstractNumId w:val="15"/>
+  </w:num>
+  <w:num w:numId="22">
+    <w:abstractNumId w:val="12"/>
   </w:num>
 </w:numbering>
 </file>
@@ -39247,7 +39282,7 @@
 </file>
 
 <file path=customXml/itemProps1.xml><?xml version="1.0" encoding="utf-8"?>
-<ds:datastoreItem xmlns:ds="http://schemas.openxmlformats.org/officeDocument/2006/customXml" ds:itemID="{D11CC8AC-C77C-4EBB-B4D5-67BA8018F1D3}">
+<ds:datastoreItem xmlns:ds="http://schemas.openxmlformats.org/officeDocument/2006/customXml" ds:itemID="{6C8CB06D-4ED0-4FAF-A71B-612A670691F1}">
   <ds:schemaRefs>
     <ds:schemaRef ds:uri="http://schemas.openxmlformats.org/officeDocument/2006/bibliography"/>
   </ds:schemaRefs>

</xml_diff>